<commit_message>
Made Changes to Psudeocode, logic in 6
Made Changes to Psudeocode, logic behind Single/Multiple comp times in
question 6
</commit_message>
<xml_diff>
--- a/docs/Report  v2.docx
+++ b/docs/Report  v2.docx
@@ -3377,7 +3377,13 @@
         <w:rPr>
           <w:rFonts w:ascii="CMR10" w:hAnsi="CMR10" w:cs="CMR10"/>
         </w:rPr>
-        <w:t xml:space="preserve">If Conflict_Score &gt; </w:t>
+        <w:t xml:space="preserve">Defence_Score </w:t>
+      </w:r>
+      <w:r>
+        <w:rPr>
+          <w:rFonts w:ascii="CMR10" w:hAnsi="CMR10" w:cs="CMR10"/>
+        </w:rPr>
+        <w:t xml:space="preserve"> = </w:t>
       </w:r>
       <w:r>
         <w:rPr>
@@ -3396,12 +3402,6 @@
           <w:rFonts w:ascii="CMR10" w:hAnsi="CMR10" w:cs="CMR10"/>
         </w:rPr>
         <w:t>)</w:t>
-      </w:r>
-      <w:r>
-        <w:rPr>
-          <w:rFonts w:ascii="CMR10" w:hAnsi="CMR10" w:cs="CMR10"/>
-        </w:rPr>
-        <w:t xml:space="preserve"> then</w:t>
       </w:r>
     </w:p>
     <w:p>
@@ -3426,20 +3426,19 @@
         <w:rPr>
           <w:rFonts w:ascii="CMR10" w:hAnsi="CMR10" w:cs="CMR10"/>
         </w:rPr>
-        <w:tab/>
-        <w:t xml:space="preserve">Add country 2 to </w:t>
-      </w:r>
-      <w:r>
-        <w:rPr>
-          <w:rFonts w:ascii="CMR10" w:hAnsi="CMR10" w:cs="CMR10"/>
-        </w:rPr>
-        <w:t>Attacking Faction’s</w:t>
-      </w:r>
-      <w:r>
-        <w:rPr>
-          <w:rFonts w:ascii="CMR10" w:hAnsi="CMR10" w:cs="CMR10"/>
-        </w:rPr>
-        <w:t xml:space="preserve"> portfolio</w:t>
+        <w:t xml:space="preserve">If Conflict_Score &gt; </w:t>
+      </w:r>
+      <w:r>
+        <w:rPr>
+          <w:rFonts w:ascii="CMR10" w:hAnsi="CMR10" w:cs="CMR10"/>
+        </w:rPr>
+        <w:t xml:space="preserve">Defence_Score </w:t>
+      </w:r>
+      <w:r>
+        <w:rPr>
+          <w:rFonts w:ascii="CMR10" w:hAnsi="CMR10" w:cs="CMR10"/>
+        </w:rPr>
+        <w:t>then</w:t>
       </w:r>
     </w:p>
     <w:p>
@@ -3465,7 +3464,19 @@
           <w:rFonts w:ascii="CMR10" w:hAnsi="CMR10" w:cs="CMR10"/>
         </w:rPr>
         <w:tab/>
-        <w:t>Remove country 2 from Defending Faction’s Portfolio</w:t>
+        <w:t xml:space="preserve">Add country 2 to </w:t>
+      </w:r>
+      <w:r>
+        <w:rPr>
+          <w:rFonts w:ascii="CMR10" w:hAnsi="CMR10" w:cs="CMR10"/>
+        </w:rPr>
+        <w:t>Attacking Faction’s</w:t>
+      </w:r>
+      <w:r>
+        <w:rPr>
+          <w:rFonts w:ascii="CMR10" w:hAnsi="CMR10" w:cs="CMR10"/>
+        </w:rPr>
+        <w:t xml:space="preserve"> portfolio</w:t>
       </w:r>
     </w:p>
     <w:p>
@@ -3490,7 +3501,8 @@
         <w:rPr>
           <w:rFonts w:ascii="CMR10" w:hAnsi="CMR10" w:cs="CMR10"/>
         </w:rPr>
-        <w:t>Else:</w:t>
+        <w:tab/>
+        <w:t>Remove country 2 from Defending Faction’s Portfolio</w:t>
       </w:r>
     </w:p>
     <w:p>
@@ -3515,6 +3527,31 @@
         <w:rPr>
           <w:rFonts w:ascii="CMR10" w:hAnsi="CMR10" w:cs="CMR10"/>
         </w:rPr>
+        <w:t>Else:</w:t>
+      </w:r>
+    </w:p>
+    <w:p>
+      <w:pPr>
+        <w:pBdr>
+          <w:top w:val="single" w:sz="4" w:space="1" w:color="auto"/>
+          <w:left w:val="single" w:sz="4" w:space="4" w:color="auto"/>
+          <w:bottom w:val="single" w:sz="4" w:space="1" w:color="auto"/>
+          <w:right w:val="single" w:sz="4" w:space="4" w:color="auto"/>
+        </w:pBdr>
+        <w:autoSpaceDE w:val="0"/>
+        <w:autoSpaceDN w:val="0"/>
+        <w:adjustRightInd w:val="0"/>
+        <w:spacing w:after="0" w:line="240" w:lineRule="auto"/>
+        <w:ind w:right="-330" w:firstLine="720"/>
+        <w:jc w:val="both"/>
+        <w:rPr>
+          <w:rFonts w:ascii="CMR10" w:hAnsi="CMR10" w:cs="CMR10"/>
+        </w:rPr>
+      </w:pPr>
+      <w:r>
+        <w:rPr>
+          <w:rFonts w:ascii="CMR10" w:hAnsi="CMR10" w:cs="CMR10"/>
+        </w:rPr>
         <w:tab/>
         <w:t>#Do Nothing</w:t>
       </w:r>
@@ -3559,7 +3596,19 @@
         <w:rPr>
           <w:rFonts w:ascii="CMR10" w:hAnsi="CMR10" w:cs="CMR10"/>
         </w:rPr>
-        <w:t xml:space="preserve"> is attacking and has a higher conflict score than the territory it is attacking, it is successful and the countr</w:t>
+        <w:t xml:space="preserve"> is attacking and has a higher conflict score than the </w:t>
+      </w:r>
+      <w:r>
+        <w:rPr>
+          <w:rFonts w:ascii="CMR10" w:hAnsi="CMR10" w:cs="CMR10"/>
+        </w:rPr>
+        <w:t xml:space="preserve">Defence score of the </w:t>
+      </w:r>
+      <w:r>
+        <w:rPr>
+          <w:rFonts w:ascii="CMR10" w:hAnsi="CMR10" w:cs="CMR10"/>
+        </w:rPr>
+        <w:t>territory it is attacking, it is successful and the countr</w:t>
       </w:r>
       <w:r>
         <w:rPr>
@@ -3595,7 +3644,19 @@
         <w:rPr>
           <w:rFonts w:ascii="CMR10" w:hAnsi="CMR10" w:cs="CMR10"/>
         </w:rPr>
-        <w:t xml:space="preserve"> has a lower conflict score than that of the defending country, no change takes place to either </w:t>
+        <w:t xml:space="preserve"> has a lower conflict score than </w:t>
+      </w:r>
+      <w:r>
+        <w:rPr>
+          <w:rFonts w:ascii="CMR10" w:hAnsi="CMR10" w:cs="CMR10"/>
+        </w:rPr>
+        <w:t>the Defence score</w:t>
+      </w:r>
+      <w:r>
+        <w:rPr>
+          <w:rFonts w:ascii="CMR10" w:hAnsi="CMR10" w:cs="CMR10"/>
+        </w:rPr>
+        <w:t xml:space="preserve"> of the defending country, no change takes place to either </w:t>
       </w:r>
       <w:r>
         <w:rPr>
@@ -3609,36 +3670,29 @@
         </w:rPr>
         <w:t xml:space="preserve"> portfolio.</w:t>
       </w:r>
-    </w:p>
-    <w:p>
-      <w:pPr>
-        <w:autoSpaceDE w:val="0"/>
-        <w:autoSpaceDN w:val="0"/>
-        <w:adjustRightInd w:val="0"/>
-        <w:spacing w:after="0" w:line="240" w:lineRule="auto"/>
-        <w:ind w:firstLine="720"/>
-        <w:jc w:val="both"/>
-        <w:rPr>
-          <w:rFonts w:ascii="CMR10" w:hAnsi="CMR10" w:cs="CMR10"/>
-        </w:rPr>
-      </w:pPr>
-    </w:p>
-    <w:p>
-      <w:pPr>
-        <w:autoSpaceDE w:val="0"/>
-        <w:autoSpaceDN w:val="0"/>
-        <w:adjustRightInd w:val="0"/>
-        <w:spacing w:after="0" w:line="240" w:lineRule="auto"/>
-        <w:jc w:val="both"/>
-        <w:rPr>
-          <w:rFonts w:ascii="CMR10" w:hAnsi="CMR10" w:cs="CMR10"/>
-        </w:rPr>
-      </w:pPr>
-      <w:r>
-        <w:rPr>
-          <w:rFonts w:ascii="CMR10" w:hAnsi="CMR10" w:cs="CMR10"/>
-        </w:rPr>
-        <w:t>The pseudocode may be represented as follow:</w:t>
+      <w:r>
+        <w:rPr>
+          <w:rFonts w:ascii="CMR10" w:hAnsi="CMR10" w:cs="CMR10"/>
+        </w:rPr>
+        <w:t xml:space="preserve">  </w:t>
+      </w:r>
+      <w:r>
+        <w:rPr>
+          <w:rFonts w:ascii="CMR10" w:hAnsi="CMR10" w:cs="CMR10"/>
+        </w:rPr>
+        <w:t>The pseudocode</w:t>
+      </w:r>
+      <w:r>
+        <w:rPr>
+          <w:rFonts w:ascii="CMR10" w:hAnsi="CMR10" w:cs="CMR10"/>
+        </w:rPr>
+        <w:t xml:space="preserve"> for the algorithm</w:t>
+      </w:r>
+      <w:r>
+        <w:rPr>
+          <w:rFonts w:ascii="CMR10" w:hAnsi="CMR10" w:cs="CMR10"/>
+        </w:rPr>
+        <w:t xml:space="preserve"> may be represented as follow:</w:t>
       </w:r>
     </w:p>
     <w:p>
@@ -3731,13 +3785,31 @@
         <w:rPr>
           <w:rFonts w:ascii="CMR10" w:hAnsi="CMR10" w:cs="CMR10"/>
         </w:rPr>
-        <w:t xml:space="preserve">_Portfolio ={}#populate the list of countries under the control, of each </w:t>
+        <w:t xml:space="preserve"> = Faction(Node)</w:t>
+      </w:r>
+      <w:r>
+        <w:rPr>
+          <w:rFonts w:ascii="CMR10" w:hAnsi="CMR10" w:cs="CMR10"/>
+        </w:rPr>
+        <w:t xml:space="preserve"> </w:t>
+      </w:r>
+      <w:r>
+        <w:rPr>
+          <w:rFonts w:ascii="CMR10" w:hAnsi="CMR10" w:cs="CMR10"/>
+        </w:rPr>
+        <w:t>#</w:t>
       </w:r>
       <w:r>
         <w:rPr>
           <w:rFonts w:ascii="CMR10" w:hAnsi="CMR10" w:cs="CMR10"/>
         </w:rPr>
         <w:t>Faction</w:t>
+      </w:r>
+      <w:r>
+        <w:rPr>
+          <w:rFonts w:ascii="CMR10" w:hAnsi="CMR10" w:cs="CMR10"/>
+        </w:rPr>
+        <w:t xml:space="preserve"> in question is the Faction of the attacking node</w:t>
       </w:r>
     </w:p>
     <w:p>
@@ -3815,6 +3887,12 @@
         </w:rPr>
         <w:t>Faction</w:t>
       </w:r>
+      <w:r>
+        <w:rPr>
+          <w:rFonts w:ascii="CMR10" w:hAnsi="CMR10" w:cs="CMR10"/>
+        </w:rPr>
+        <w:t>:</w:t>
+      </w:r>
     </w:p>
     <w:p>
       <w:pPr>
@@ -3889,7 +3967,18 @@
           <w:rFonts w:ascii="CMR10" w:hAnsi="CMR10" w:cs="CMR10"/>
         </w:rPr>
         <w:tab/>
-        <w:t>#Calcuate both scores</w:t>
+      </w:r>
+      <w:r>
+        <w:rPr>
+          <w:rFonts w:ascii="CMR10" w:hAnsi="CMR10" w:cs="CMR10"/>
+        </w:rPr>
+        <w:t>If Attack_score &gt; Defenc</w:t>
+      </w:r>
+      <w:r>
+        <w:rPr>
+          <w:rFonts w:ascii="CMR10" w:hAnsi="CMR10" w:cs="CMR10"/>
+        </w:rPr>
+        <w:t>e_score:</w:t>
       </w:r>
     </w:p>
     <w:p>
@@ -3927,7 +4016,30 @@
           <w:rFonts w:ascii="CMR10" w:hAnsi="CMR10" w:cs="CMR10"/>
         </w:rPr>
         <w:tab/>
-        <w:t>Attack_score = Conflict_score</w:t>
+      </w:r>
+      <w:r>
+        <w:rPr>
+          <w:rFonts w:ascii="CMR10" w:hAnsi="CMR10" w:cs="CMR10"/>
+        </w:rPr>
+        <w:tab/>
+      </w:r>
+      <w:r>
+        <w:rPr>
+          <w:rFonts w:ascii="CMR10" w:hAnsi="CMR10" w:cs="CMR10"/>
+        </w:rPr>
+        <w:t>Faction</w:t>
+      </w:r>
+      <w:r>
+        <w:rPr>
+          <w:rFonts w:ascii="CMR10" w:hAnsi="CMR10" w:cs="CMR10"/>
+        </w:rPr>
+        <w:t xml:space="preserve">(Neighbour) = </w:t>
+      </w:r>
+      <w:r>
+        <w:rPr>
+          <w:rFonts w:ascii="CMR10" w:hAnsi="CMR10" w:cs="CMR10"/>
+        </w:rPr>
+        <w:t>Faction</w:t>
       </w:r>
     </w:p>
     <w:p>
@@ -3965,7 +4077,32 @@
           <w:rFonts w:ascii="CMR10" w:hAnsi="CMR10" w:cs="CMR10"/>
         </w:rPr>
         <w:tab/>
-        <w:t>Defense_score = random multiplier  * random multiplier</w:t>
+      </w:r>
+      <w:r>
+        <w:rPr>
+          <w:rFonts w:ascii="CMR10" w:hAnsi="CMR10" w:cs="CMR10"/>
+        </w:rPr>
+        <w:tab/>
+      </w:r>
+      <w:r>
+        <w:rPr>
+          <w:rFonts w:ascii="CMR10" w:hAnsi="CMR10" w:cs="CMR10"/>
+        </w:rPr>
+        <w:t>Facti</w:t>
+      </w:r>
+      <w:bookmarkStart w:id="0" w:name="_GoBack"/>
+      <w:bookmarkEnd w:id="0"/>
+      <w:r>
+        <w:rPr>
+          <w:rFonts w:ascii="CMR10" w:hAnsi="CMR10" w:cs="CMR10"/>
+        </w:rPr>
+        <w:t>on</w:t>
+      </w:r>
+      <w:r>
+        <w:rPr>
+          <w:rFonts w:ascii="CMR10" w:hAnsi="CMR10" w:cs="CMR10"/>
+        </w:rPr>
+        <w:t>_Portfolio.append(Neighbour)</w:t>
       </w:r>
     </w:p>
     <w:p>
@@ -4003,22 +4140,35 @@
           <w:rFonts w:ascii="CMR10" w:hAnsi="CMR10" w:cs="CMR10"/>
         </w:rPr>
         <w:tab/>
-        <w:t>If Attack_score &gt; Defense_score:</w:t>
+        <w:t>Else:</w:t>
+      </w:r>
+      <w:r>
+        <w:rPr>
+          <w:rFonts w:ascii="CMR10" w:hAnsi="CMR10" w:cs="CMR10"/>
+        </w:rPr>
+        <w:tab/>
+      </w:r>
+      <w:r>
+        <w:rPr>
+          <w:rFonts w:ascii="CMR10" w:hAnsi="CMR10" w:cs="CMR10"/>
+        </w:rPr>
+        <w:tab/>
+      </w:r>
+      <w:r>
+        <w:rPr>
+          <w:rFonts w:ascii="CMR10" w:hAnsi="CMR10" w:cs="CMR10"/>
+        </w:rPr>
+        <w:tab/>
+      </w:r>
+      <w:r>
+        <w:rPr>
+          <w:rFonts w:ascii="CMR10" w:hAnsi="CMR10" w:cs="CMR10"/>
+        </w:rPr>
+        <w:tab/>
       </w:r>
     </w:p>
     <w:p>
       <w:pPr>
-        <w:pBdr>
-          <w:top w:val="single" w:sz="4" w:space="1" w:color="auto"/>
-          <w:left w:val="single" w:sz="4" w:space="4" w:color="auto"/>
-          <w:bottom w:val="single" w:sz="4" w:space="1" w:color="auto"/>
-          <w:right w:val="single" w:sz="4" w:space="4" w:color="auto"/>
-        </w:pBdr>
-        <w:autoSpaceDE w:val="0"/>
-        <w:autoSpaceDN w:val="0"/>
-        <w:adjustRightInd w:val="0"/>
-        <w:spacing w:after="0" w:line="240" w:lineRule="auto"/>
-        <w:ind w:firstLine="720"/>
         <w:jc w:val="both"/>
         <w:rPr>
           <w:rFonts w:ascii="CMR10" w:hAnsi="CMR10" w:cs="CMR10"/>
@@ -4028,211 +4178,37 @@
         <w:rPr>
           <w:rFonts w:ascii="CMR10" w:hAnsi="CMR10" w:cs="CMR10"/>
         </w:rPr>
-        <w:tab/>
-      </w:r>
-      <w:r>
-        <w:rPr>
-          <w:rFonts w:ascii="CMR10" w:hAnsi="CMR10" w:cs="CMR10"/>
-        </w:rPr>
-        <w:tab/>
-      </w:r>
-      <w:r>
-        <w:rPr>
-          <w:rFonts w:ascii="CMR10" w:hAnsi="CMR10" w:cs="CMR10"/>
-        </w:rPr>
-        <w:tab/>
-      </w:r>
-      <w:r>
-        <w:rPr>
-          <w:rFonts w:ascii="CMR10" w:hAnsi="CMR10" w:cs="CMR10"/>
-        </w:rPr>
-        <w:tab/>
-      </w:r>
-      <w:r>
-        <w:rPr>
-          <w:rFonts w:ascii="CMR10" w:hAnsi="CMR10" w:cs="CMR10"/>
-        </w:rPr>
-        <w:tab/>
-      </w:r>
-      <w:r>
-        <w:rPr>
-          <w:rFonts w:ascii="CMR10" w:hAnsi="CMR10" w:cs="CMR10"/>
-        </w:rPr>
-        <w:t>Faction</w:t>
-      </w:r>
-      <w:r>
-        <w:rPr>
-          <w:rFonts w:ascii="CMR10" w:hAnsi="CMR10" w:cs="CMR10"/>
-        </w:rPr>
-        <w:t xml:space="preserve">(Neighbour) = </w:t>
-      </w:r>
-      <w:r>
-        <w:rPr>
-          <w:rFonts w:ascii="CMR10" w:hAnsi="CMR10" w:cs="CMR10"/>
-        </w:rPr>
-        <w:t>Faction</w:t>
-      </w:r>
-    </w:p>
-    <w:p>
-      <w:pPr>
-        <w:pBdr>
-          <w:top w:val="single" w:sz="4" w:space="1" w:color="auto"/>
-          <w:left w:val="single" w:sz="4" w:space="4" w:color="auto"/>
-          <w:bottom w:val="single" w:sz="4" w:space="1" w:color="auto"/>
-          <w:right w:val="single" w:sz="4" w:space="4" w:color="auto"/>
-        </w:pBdr>
-        <w:autoSpaceDE w:val="0"/>
-        <w:autoSpaceDN w:val="0"/>
-        <w:adjustRightInd w:val="0"/>
-        <w:spacing w:after="0" w:line="240" w:lineRule="auto"/>
-        <w:ind w:firstLine="720"/>
-        <w:jc w:val="both"/>
-        <w:rPr>
-          <w:rFonts w:ascii="CMR10" w:hAnsi="CMR10" w:cs="CMR10"/>
-        </w:rPr>
-      </w:pPr>
-      <w:r>
-        <w:rPr>
-          <w:rFonts w:ascii="CMR10" w:hAnsi="CMR10" w:cs="CMR10"/>
-        </w:rPr>
-        <w:tab/>
-      </w:r>
-      <w:r>
-        <w:rPr>
-          <w:rFonts w:ascii="CMR10" w:hAnsi="CMR10" w:cs="CMR10"/>
-        </w:rPr>
-        <w:tab/>
-      </w:r>
-      <w:r>
-        <w:rPr>
-          <w:rFonts w:ascii="CMR10" w:hAnsi="CMR10" w:cs="CMR10"/>
-        </w:rPr>
-        <w:tab/>
-      </w:r>
-      <w:r>
-        <w:rPr>
-          <w:rFonts w:ascii="CMR10" w:hAnsi="CMR10" w:cs="CMR10"/>
-        </w:rPr>
-        <w:tab/>
-      </w:r>
-      <w:r>
-        <w:rPr>
-          <w:rFonts w:ascii="CMR10" w:hAnsi="CMR10" w:cs="CMR10"/>
-        </w:rPr>
-        <w:tab/>
-      </w:r>
-      <w:r>
-        <w:rPr>
-          <w:rFonts w:ascii="CMR10" w:hAnsi="CMR10" w:cs="CMR10"/>
-        </w:rPr>
-        <w:t>Faction</w:t>
-      </w:r>
-      <w:r>
-        <w:rPr>
-          <w:rFonts w:ascii="CMR10" w:hAnsi="CMR10" w:cs="CMR10"/>
-        </w:rPr>
-        <w:t>_Portfolio.append(Neighbour)</w:t>
-      </w:r>
-    </w:p>
-    <w:p>
-      <w:pPr>
-        <w:pBdr>
-          <w:top w:val="single" w:sz="4" w:space="1" w:color="auto"/>
-          <w:left w:val="single" w:sz="4" w:space="4" w:color="auto"/>
-          <w:bottom w:val="single" w:sz="4" w:space="1" w:color="auto"/>
-          <w:right w:val="single" w:sz="4" w:space="4" w:color="auto"/>
-        </w:pBdr>
-        <w:autoSpaceDE w:val="0"/>
-        <w:autoSpaceDN w:val="0"/>
-        <w:adjustRightInd w:val="0"/>
-        <w:spacing w:after="0" w:line="240" w:lineRule="auto"/>
-        <w:ind w:firstLine="720"/>
-        <w:jc w:val="both"/>
-        <w:rPr>
-          <w:rFonts w:ascii="CMR10" w:hAnsi="CMR10" w:cs="CMR10"/>
-        </w:rPr>
-      </w:pPr>
-      <w:r>
-        <w:rPr>
-          <w:rFonts w:ascii="CMR10" w:hAnsi="CMR10" w:cs="CMR10"/>
-        </w:rPr>
-        <w:tab/>
-      </w:r>
-      <w:r>
-        <w:rPr>
-          <w:rFonts w:ascii="CMR10" w:hAnsi="CMR10" w:cs="CMR10"/>
-        </w:rPr>
-        <w:tab/>
-      </w:r>
-      <w:r>
-        <w:rPr>
-          <w:rFonts w:ascii="CMR10" w:hAnsi="CMR10" w:cs="CMR10"/>
-        </w:rPr>
-        <w:tab/>
-      </w:r>
-      <w:r>
-        <w:rPr>
-          <w:rFonts w:ascii="CMR10" w:hAnsi="CMR10" w:cs="CMR10"/>
-        </w:rPr>
-        <w:tab/>
-        <w:t>Else:</w:t>
-      </w:r>
-    </w:p>
-    <w:p>
-      <w:pPr>
-        <w:autoSpaceDE w:val="0"/>
-        <w:autoSpaceDN w:val="0"/>
-        <w:adjustRightInd w:val="0"/>
-        <w:spacing w:after="0" w:line="240" w:lineRule="auto"/>
-        <w:ind w:firstLine="720"/>
-        <w:jc w:val="both"/>
-        <w:rPr>
-          <w:rFonts w:ascii="CMR10" w:hAnsi="CMR10" w:cs="CMR10"/>
-        </w:rPr>
-      </w:pPr>
-      <w:r>
-        <w:rPr>
-          <w:rFonts w:ascii="CMR10" w:hAnsi="CMR10" w:cs="CMR10"/>
-        </w:rPr>
-        <w:tab/>
-      </w:r>
-      <w:r>
-        <w:rPr>
-          <w:rFonts w:ascii="CMR10" w:hAnsi="CMR10" w:cs="CMR10"/>
-        </w:rPr>
-        <w:tab/>
-      </w:r>
-      <w:r>
-        <w:rPr>
-          <w:rFonts w:ascii="CMR10" w:hAnsi="CMR10" w:cs="CMR10"/>
-        </w:rPr>
-        <w:tab/>
-      </w:r>
-      <w:r>
-        <w:rPr>
-          <w:rFonts w:ascii="CMR10" w:hAnsi="CMR10" w:cs="CMR10"/>
-        </w:rPr>
-        <w:tab/>
-      </w:r>
-    </w:p>
-    <w:p>
-      <w:pPr>
-        <w:jc w:val="both"/>
-        <w:rPr>
-          <w:rFonts w:ascii="CMR10" w:hAnsi="CMR10" w:cs="CMR10"/>
-        </w:rPr>
-      </w:pPr>
-      <w:r>
-        <w:rPr>
-          <w:rFonts w:ascii="CMR10" w:hAnsi="CMR10" w:cs="CMR10"/>
-        </w:rPr>
         <w:t>The simulation terminates when either the</w:t>
       </w:r>
       <w:r>
         <w:rPr>
           <w:rFonts w:ascii="CMR10" w:hAnsi="CMR10" w:cs="CMR10"/>
         </w:rPr>
-        <w:t xml:space="preserve"> maximum number of time-steps is exceeded or each node is owned by one Faction i.e. one Faction has conquered the world.</w:t>
+        <w:t xml:space="preserve"> maximum number of time-steps is exceeded or each node is owned by one Faction </w:t>
+      </w:r>
+      <w:r>
+        <w:rPr>
+          <w:rFonts w:ascii="CMR10" w:hAnsi="CMR10" w:cs="CMR10"/>
+        </w:rPr>
+        <w:t>(</w:t>
+      </w:r>
+      <w:r>
+        <w:rPr>
+          <w:rFonts w:ascii="CMR10" w:hAnsi="CMR10" w:cs="CMR10"/>
+        </w:rPr>
+        <w:t>i.e. one Faction has conquered the world</w:t>
+      </w:r>
+      <w:r>
+        <w:rPr>
+          <w:rFonts w:ascii="CMR10" w:hAnsi="CMR10" w:cs="CMR10"/>
+        </w:rPr>
+        <w:t>)</w:t>
+      </w:r>
+      <w:r>
+        <w:rPr>
+          <w:rFonts w:ascii="CMR10" w:hAnsi="CMR10" w:cs="CMR10"/>
+        </w:rPr>
+        <w:t>.</w:t>
       </w:r>
     </w:p>
     <w:p>
@@ -4256,7 +4232,14 @@
           <w:rFonts w:ascii="CMR10" w:hAnsi="CMR10" w:cs="CMR10"/>
           <w:i/>
         </w:rPr>
-        <w:t xml:space="preserve">Program your simulation in Python. </w:t>
+        <w:t>Pro</w:t>
+      </w:r>
+      <w:r>
+        <w:rPr>
+          <w:rFonts w:ascii="CMR10" w:hAnsi="CMR10" w:cs="CMR10"/>
+          <w:i/>
+        </w:rPr>
+        <w:t>gram your simulation in Python.</w:t>
       </w:r>
     </w:p>
     <w:p>
@@ -4391,6 +4374,7 @@
         <w:rPr>
           <w:rFonts w:ascii="CMR10" w:hAnsi="CMR10" w:cs="CMR10"/>
         </w:rPr>
+        <w:lastRenderedPageBreak/>
         <w:t>We may break this down in to three sub-sections, from which we form our hypotheses:</w:t>
       </w:r>
     </w:p>
@@ -10543,6 +10527,7 @@
           <w:ilvl w:val="0"/>
           <w:numId w:val="3"/>
         </w:numPr>
+        <w:ind w:left="284" w:hanging="284"/>
         <w:jc w:val="both"/>
         <w:rPr>
           <w:rFonts w:ascii="CMR10" w:hAnsi="CMR10" w:cs="CMR10"/>
@@ -10558,7 +10543,19 @@
         <w:rPr>
           <w:rFonts w:ascii="CMR10" w:hAnsi="CMR10" w:cs="CMR10"/>
         </w:rPr>
-        <w:t>, where Takeovers per Turn is binary, 1 representing multiple, 0 representing single</w:t>
+        <w:t>, where Takeovers per Turn is binary, 1 represe</w:t>
+      </w:r>
+      <w:r>
+        <w:rPr>
+          <w:rFonts w:ascii="CMR10" w:hAnsi="CMR10" w:cs="CMR10"/>
+        </w:rPr>
+        <w:t>nting Multiple, 0 representing S</w:t>
+      </w:r>
+      <w:r>
+        <w:rPr>
+          <w:rFonts w:ascii="CMR10" w:hAnsi="CMR10" w:cs="CMR10"/>
+        </w:rPr>
+        <w:t>ingle</w:t>
       </w:r>
       <w:r>
         <w:rPr>
@@ -10587,7 +10584,6 @@
         </w:rPr>
       </w:pPr>
       <w:r>
-        <w:lastRenderedPageBreak/>
         <w:drawing>
           <wp:inline distT="0" distB="0" distL="0" distR="0" wp14:anchorId="6BE4371C" wp14:editId="2D230DE8">
             <wp:extent cx="5731510" cy="683432"/>
@@ -10651,10 +10647,49 @@
     <w:p>
       <w:pPr>
         <w:pStyle w:val="ListParagraph"/>
+        <w:ind w:left="284"/>
+        <w:jc w:val="both"/>
+        <w:rPr>
+          <w:rFonts w:ascii="CMR10" w:hAnsi="CMR10" w:cs="CMR10"/>
+        </w:rPr>
+      </w:pPr>
+      <w:r>
+        <w:rPr>
+          <w:rFonts w:ascii="CMR10" w:hAnsi="CMR10" w:cs="CMR10"/>
+        </w:rPr>
+        <w:t xml:space="preserve">The logic behind this is that when we examined our algorithm, we realised that the loop of conflicts would break as soon as one country was captured under the ‘Single’ circumstances, as opposed to the ‘Multiple’ scenario where a full loop must always be executed, and more conflicts must occur before the algorithm can continue. The more expensive loop </w:t>
+      </w:r>
+      <w:r>
+        <w:rPr>
+          <w:rFonts w:ascii="CMR10" w:hAnsi="CMR10" w:cs="CMR10"/>
+        </w:rPr>
+        <w:t>in Multiple</w:t>
+      </w:r>
+      <w:r>
+        <w:rPr>
+          <w:rFonts w:ascii="CMR10" w:hAnsi="CMR10" w:cs="CMR10"/>
+        </w:rPr>
+        <w:t xml:space="preserve"> clearly outweighs the likely reduction in timesteps and so takes longer to converge.</w:t>
+      </w:r>
+    </w:p>
+    <w:p>
+      <w:pPr>
+        <w:pStyle w:val="ListParagraph"/>
+        <w:ind w:left="1080"/>
+        <w:jc w:val="both"/>
+        <w:rPr>
+          <w:rFonts w:ascii="CMR10" w:hAnsi="CMR10" w:cs="CMR10"/>
+        </w:rPr>
+      </w:pPr>
+    </w:p>
+    <w:p>
+      <w:pPr>
+        <w:pStyle w:val="ListParagraph"/>
         <w:numPr>
           <w:ilvl w:val="0"/>
           <w:numId w:val="3"/>
         </w:numPr>
+        <w:ind w:left="284" w:hanging="284"/>
         <w:jc w:val="both"/>
         <w:rPr>
           <w:rFonts w:ascii="CMR10" w:hAnsi="CMR10" w:cs="CMR10"/>
@@ -10828,19 +10863,6 @@
           <w:rFonts w:ascii="CMR10" w:hAnsi="CMR10" w:cs="CMR10"/>
         </w:rPr>
       </w:pPr>
-    </w:p>
-    <w:p>
-      <w:pPr>
-        <w:autoSpaceDE w:val="0"/>
-        <w:autoSpaceDN w:val="0"/>
-        <w:adjustRightInd w:val="0"/>
-        <w:spacing w:after="0" w:line="240" w:lineRule="auto"/>
-        <w:ind w:hanging="993"/>
-        <w:jc w:val="both"/>
-        <w:rPr>
-          <w:rFonts w:ascii="CMR10" w:hAnsi="CMR10" w:cs="CMR10"/>
-        </w:rPr>
-      </w:pPr>
       <w:r>
         <w:rPr>
           <w:noProof/>
@@ -10853,10 +10875,10 @@
               <wp:posOffset>2910840</wp:posOffset>
             </wp:positionH>
             <wp:positionV relativeFrom="paragraph">
-              <wp:posOffset>3810</wp:posOffset>
+              <wp:posOffset>171450</wp:posOffset>
             </wp:positionV>
-            <wp:extent cx="3497580" cy="2255520"/>
-            <wp:effectExtent l="0" t="0" r="7620" b="11430"/>
+            <wp:extent cx="3497580" cy="2118360"/>
+            <wp:effectExtent l="0" t="0" r="7620" b="15240"/>
             <wp:wrapSquare wrapText="bothSides"/>
             <wp:docPr id="6" name="Chart 6">
               <a:extLst xmlns:a="http://schemas.openxmlformats.org/drawingml/2006/main">
@@ -10880,6 +10902,19 @@
           </wp:anchor>
         </w:drawing>
       </w:r>
+    </w:p>
+    <w:p>
+      <w:pPr>
+        <w:autoSpaceDE w:val="0"/>
+        <w:autoSpaceDN w:val="0"/>
+        <w:adjustRightInd w:val="0"/>
+        <w:spacing w:after="0" w:line="240" w:lineRule="auto"/>
+        <w:ind w:hanging="993"/>
+        <w:jc w:val="both"/>
+        <w:rPr>
+          <w:rFonts w:ascii="CMR10" w:hAnsi="CMR10" w:cs="CMR10"/>
+        </w:rPr>
+      </w:pPr>
       <w:r>
         <w:rPr>
           <w:noProof/>
@@ -10887,8 +10922,8 @@
         </w:rPr>
         <w:drawing>
           <wp:inline distT="0" distB="0" distL="0" distR="0" wp14:anchorId="1E82F335" wp14:editId="16AABE76">
-            <wp:extent cx="3322320" cy="2263140"/>
-            <wp:effectExtent l="0" t="0" r="11430" b="3810"/>
+            <wp:extent cx="3322320" cy="2095500"/>
+            <wp:effectExtent l="0" t="0" r="11430" b="0"/>
             <wp:docPr id="5" name="Chart 5">
               <a:extLst xmlns:a="http://schemas.openxmlformats.org/drawingml/2006/main">
                 <a:ext uri="{FF2B5EF4-FFF2-40B4-BE49-F238E27FC236}">
@@ -10982,7 +11017,7 @@
         <w:rPr>
           <w:rFonts w:ascii="CMR10" w:hAnsi="CMR10" w:cs="CMR10"/>
         </w:rPr>
-        <w:t xml:space="preserve">We were quite satisfied with the performance of our algorithm and with the Basemap library, we could watch the graph evolve visually on the world map. We felt that this visualization was key in giving the simulation a real-life </w:t>
+        <w:t xml:space="preserve">We were satisfied with the performance of our algorithm and with the Basemap library, we could watch the graph evolve visually on the world map. We felt that this visualization was key in giving the simulation a real-life </w:t>
       </w:r>
       <w:r>
         <w:rPr>
@@ -11207,15 +11242,7 @@
         <w:rPr>
           <w:rFonts w:ascii="CMR10" w:hAnsi="CMR10" w:cs="CMR10"/>
         </w:rPr>
-        <w:t>Finally, it would be very interesting to see what effect the degree of a node has on how a country taken over. That is, does a country that has a relatively high in/ou</w:t>
-      </w:r>
-      <w:bookmarkStart w:id="0" w:name="_GoBack"/>
-      <w:bookmarkEnd w:id="0"/>
-      <w:r>
-        <w:rPr>
-          <w:rFonts w:ascii="CMR10" w:hAnsi="CMR10" w:cs="CMR10"/>
-        </w:rPr>
-        <w:t>t-degree have strategic value? Do these countries hold the key to victory? In other words, how should a Faction view these territories – should an emphasis be placed on their capture, or should they be avoided?</w:t>
+        <w:t>Finally, it would be very interesting to see what effect the degree of a node has on how a country taken over. That is, does a country that has a relatively high in/out-degree have strategic value? Do these countries hold the key to victory? In other words, how should a Faction view these territories – should an emphasis be placed on their capture, or should they be avoided?</w:t>
       </w:r>
     </w:p>
     <w:p>
@@ -14371,7 +14398,7 @@
 </file>
 
 <file path=customXml/itemProps1.xml><?xml version="1.0" encoding="utf-8"?>
-<ds:datastoreItem xmlns:ds="http://schemas.openxmlformats.org/officeDocument/2006/customXml" ds:itemID="{A41700EA-1647-4D6C-89A5-E355FCC68A11}">
+<ds:datastoreItem xmlns:ds="http://schemas.openxmlformats.org/officeDocument/2006/customXml" ds:itemID="{CB02206C-1B32-433B-99B4-1EEF148308CE}">
   <ds:schemaRefs>
     <ds:schemaRef ds:uri="http://schemas.openxmlformats.org/officeDocument/2006/bibliography"/>
   </ds:schemaRefs>

</xml_diff>